<commit_message>
GSKY Integration with ArcGIS Apps
</commit_message>
<xml_diff>
--- a/Documents/ows/GSKY_ArcGIS_Integration.docx
+++ b/Documents/ows/GSKY_ArcGIS_Integration.docx
@@ -412,7 +412,31 @@
                               <w:rPr>
                                 <w:lang w:val="en-US"/>
                               </w:rPr>
-                              <w:t xml:space="preserve">cument is NOT an in-depth description of all capabilities of the ArcGIS applications. It will take weeks of intense study to learn all capabilities. Links to several online courses are provided to do it. </w:t>
+                              <w:t xml:space="preserve">cument is NOT an in-depth description of all </w:t>
+                            </w:r>
+                            <w:r>
+                              <w:rPr>
+                                <w:lang w:val="en-US"/>
+                              </w:rPr>
+                              <w:t>features</w:t>
+                            </w:r>
+                            <w:r>
+                              <w:rPr>
+                                <w:lang w:val="en-US"/>
+                              </w:rPr>
+                              <w:t xml:space="preserve"> of the ArcGIS applications. It will take weeks of intense study to learn all. Links to several online courses are provided to </w:t>
+                            </w:r>
+                            <w:r>
+                              <w:rPr>
+                                <w:lang w:val="en-US"/>
+                              </w:rPr>
+                              <w:t>study</w:t>
+                            </w:r>
+                            <w:r>
+                              <w:rPr>
+                                <w:lang w:val="en-US"/>
+                              </w:rPr>
+                              <w:t xml:space="preserve">. </w:t>
                             </w:r>
                           </w:p>
                           <w:p>
@@ -438,7 +462,19 @@
                               <w:rPr>
                                 <w:lang w:val="en-US"/>
                               </w:rPr>
-                              <w:t xml:space="preserve"> current knowledge about the ArcGIS program(s) </w:t>
+                              <w:t xml:space="preserve"> current knowledge </w:t>
+                            </w:r>
+                            <w:r>
+                              <w:rPr>
+                                <w:lang w:val="en-US"/>
+                              </w:rPr>
+                              <w:t>of</w:t>
+                            </w:r>
+                            <w:r>
+                              <w:rPr>
+                                <w:lang w:val="en-US"/>
+                              </w:rPr>
+                              <w:t xml:space="preserve"> the ArcGIS program(s) </w:t>
                             </w:r>
                             <w:r>
                               <w:rPr>
@@ -456,19 +492,81 @@
                               <w:rPr>
                                 <w:lang w:val="en-US"/>
                               </w:rPr>
-                              <w:t xml:space="preserve">There may be errors and omissions in the content, which will be corrected as we gain more knowledge. Some content may have come from external sources. While effort </w:t>
+                              <w:t>There may be errors and omissions in the content, which will be corrected as more knowledge</w:t>
                             </w:r>
                             <w:r>
                               <w:rPr>
                                 <w:lang w:val="en-US"/>
                               </w:rPr>
-                              <w:t>has been</w:t>
+                              <w:t xml:space="preserve"> is acquired</w:t>
                             </w:r>
                             <w:r>
                               <w:rPr>
                                 <w:lang w:val="en-US"/>
                               </w:rPr>
-                              <w:t xml:space="preserve"> made to cite all the external sources, there may be occasional omissions.</w:t>
+                              <w:t xml:space="preserve">. Some </w:t>
+                            </w:r>
+                            <w:r>
+                              <w:rPr>
+                                <w:lang w:val="en-US"/>
+                              </w:rPr>
+                              <w:t xml:space="preserve">of the </w:t>
+                            </w:r>
+                            <w:r>
+                              <w:rPr>
+                                <w:lang w:val="en-US"/>
+                              </w:rPr>
+                              <w:t>content</w:t>
+                            </w:r>
+                            <w:r>
+                              <w:rPr>
+                                <w:lang w:val="en-US"/>
+                              </w:rPr>
+                              <w:t>s</w:t>
+                            </w:r>
+                            <w:r>
+                              <w:rPr>
+                                <w:lang w:val="en-US"/>
+                              </w:rPr>
+                              <w:t xml:space="preserve"> may have come from external sources. </w:t>
+                            </w:r>
+                            <w:r>
+                              <w:rPr>
+                                <w:lang w:val="en-US"/>
+                              </w:rPr>
+                              <w:t xml:space="preserve">While </w:t>
+                            </w:r>
+                            <w:r>
+                              <w:rPr>
+                                <w:lang w:val="en-US"/>
+                              </w:rPr>
+                              <w:t xml:space="preserve">the </w:t>
+                            </w:r>
+                            <w:r>
+                              <w:rPr>
+                                <w:lang w:val="en-US"/>
+                              </w:rPr>
+                              <w:t>external sources</w:t>
+                            </w:r>
+                            <w:r>
+                              <w:rPr>
+                                <w:lang w:val="en-US"/>
+                              </w:rPr>
+                              <w:t xml:space="preserve"> are cited with a link to their </w:t>
+                            </w:r>
+                            <w:r>
+                              <w:rPr>
+                                <w:lang w:val="en-US"/>
+                              </w:rPr>
+                              <w:t>pages</w:t>
+                            </w:r>
+                            <w:bookmarkStart w:id="1" w:name="_GoBack"/>
+                            <w:bookmarkEnd w:id="1"/>
+                            <w:r>
+                              <w:rPr>
+                                <w:lang w:val="en-US"/>
+                              </w:rPr>
+                              <w:t>, there may be occasional omissions.</w:t>
                             </w:r>
                           </w:p>
                           <w:p>
@@ -622,7 +720,31 @@
                         <w:rPr>
                           <w:lang w:val="en-US"/>
                         </w:rPr>
-                        <w:t xml:space="preserve">cument is NOT an in-depth description of all capabilities of the ArcGIS applications. It will take weeks of intense study to learn all capabilities. Links to several online courses are provided to do it. </w:t>
+                        <w:t xml:space="preserve">cument is NOT an in-depth description of all </w:t>
+                      </w:r>
+                      <w:r>
+                        <w:rPr>
+                          <w:lang w:val="en-US"/>
+                        </w:rPr>
+                        <w:t>features</w:t>
+                      </w:r>
+                      <w:r>
+                        <w:rPr>
+                          <w:lang w:val="en-US"/>
+                        </w:rPr>
+                        <w:t xml:space="preserve"> of the ArcGIS applications. It will take weeks of intense study to learn all. Links to several online courses are provided to </w:t>
+                      </w:r>
+                      <w:r>
+                        <w:rPr>
+                          <w:lang w:val="en-US"/>
+                        </w:rPr>
+                        <w:t>study</w:t>
+                      </w:r>
+                      <w:r>
+                        <w:rPr>
+                          <w:lang w:val="en-US"/>
+                        </w:rPr>
+                        <w:t xml:space="preserve">. </w:t>
                       </w:r>
                     </w:p>
                     <w:p>
@@ -648,7 +770,19 @@
                         <w:rPr>
                           <w:lang w:val="en-US"/>
                         </w:rPr>
-                        <w:t xml:space="preserve"> current knowledge about the ArcGIS program(s) </w:t>
+                        <w:t xml:space="preserve"> current knowledge </w:t>
+                      </w:r>
+                      <w:r>
+                        <w:rPr>
+                          <w:lang w:val="en-US"/>
+                        </w:rPr>
+                        <w:t>of</w:t>
+                      </w:r>
+                      <w:r>
+                        <w:rPr>
+                          <w:lang w:val="en-US"/>
+                        </w:rPr>
+                        <w:t xml:space="preserve"> the ArcGIS program(s) </w:t>
                       </w:r>
                       <w:r>
                         <w:rPr>
@@ -666,19 +800,81 @@
                         <w:rPr>
                           <w:lang w:val="en-US"/>
                         </w:rPr>
-                        <w:t xml:space="preserve">There may be errors and omissions in the content, which will be corrected as we gain more knowledge. Some content may have come from external sources. While effort </w:t>
+                        <w:t>There may be errors and omissions in the content, which will be corrected as more knowledge</w:t>
                       </w:r>
                       <w:r>
                         <w:rPr>
                           <w:lang w:val="en-US"/>
                         </w:rPr>
-                        <w:t>has been</w:t>
+                        <w:t xml:space="preserve"> is acquired</w:t>
                       </w:r>
                       <w:r>
                         <w:rPr>
                           <w:lang w:val="en-US"/>
                         </w:rPr>
-                        <w:t xml:space="preserve"> made to cite all the external sources, there may be occasional omissions.</w:t>
+                        <w:t xml:space="preserve">. Some </w:t>
+                      </w:r>
+                      <w:r>
+                        <w:rPr>
+                          <w:lang w:val="en-US"/>
+                        </w:rPr>
+                        <w:t xml:space="preserve">of the </w:t>
+                      </w:r>
+                      <w:r>
+                        <w:rPr>
+                          <w:lang w:val="en-US"/>
+                        </w:rPr>
+                        <w:t>content</w:t>
+                      </w:r>
+                      <w:r>
+                        <w:rPr>
+                          <w:lang w:val="en-US"/>
+                        </w:rPr>
+                        <w:t>s</w:t>
+                      </w:r>
+                      <w:r>
+                        <w:rPr>
+                          <w:lang w:val="en-US"/>
+                        </w:rPr>
+                        <w:t xml:space="preserve"> may have come from external sources. </w:t>
+                      </w:r>
+                      <w:r>
+                        <w:rPr>
+                          <w:lang w:val="en-US"/>
+                        </w:rPr>
+                        <w:t xml:space="preserve">While </w:t>
+                      </w:r>
+                      <w:r>
+                        <w:rPr>
+                          <w:lang w:val="en-US"/>
+                        </w:rPr>
+                        <w:t xml:space="preserve">the </w:t>
+                      </w:r>
+                      <w:r>
+                        <w:rPr>
+                          <w:lang w:val="en-US"/>
+                        </w:rPr>
+                        <w:t>external sources</w:t>
+                      </w:r>
+                      <w:r>
+                        <w:rPr>
+                          <w:lang w:val="en-US"/>
+                        </w:rPr>
+                        <w:t xml:space="preserve"> are cited with a link to their </w:t>
+                      </w:r>
+                      <w:r>
+                        <w:rPr>
+                          <w:lang w:val="en-US"/>
+                        </w:rPr>
+                        <w:t>pages</w:t>
+                      </w:r>
+                      <w:bookmarkStart w:id="2" w:name="_GoBack"/>
+                      <w:bookmarkEnd w:id="2"/>
+                      <w:r>
+                        <w:rPr>
+                          <w:lang w:val="en-US"/>
+                        </w:rPr>
+                        <w:t>, there may be occasional omissions.</w:t>
                       </w:r>
                     </w:p>
                     <w:p>
@@ -854,6 +1050,7 @@
       <w:r>
         <w:br w:type="page"/>
       </w:r>
+      <w:bookmarkStart w:id="3" w:name="_Hlk536200608"/>
       <w:r>
         <w:lastRenderedPageBreak/>
         <w:t>TL;</w:t>
@@ -1516,18 +1713,10 @@
           <w:rFonts w:asciiTheme="minorHAnsi" w:hAnsiTheme="minorHAnsi" w:cstheme="minorHAnsi"/>
           <w:sz w:val="22"/>
         </w:rPr>
-        <w:t>Sometimes the GSK</w:t>
-      </w:r>
-      <w:bookmarkStart w:id="1" w:name="_GoBack"/>
-      <w:bookmarkEnd w:id="1"/>
-      <w:r>
-        <w:rPr>
-          <w:rFonts w:asciiTheme="minorHAnsi" w:hAnsiTheme="minorHAnsi" w:cstheme="minorHAnsi"/>
-          <w:sz w:val="22"/>
-        </w:rPr>
-        <w:t>Y server hangs.</w:t>
-      </w:r>
-    </w:p>
+        <w:t>Sometimes the GSKY server hangs.</w:t>
+      </w:r>
+    </w:p>
+    <w:bookmarkEnd w:id="3"/>
     <w:p>
       <w:pPr>
         <w:pStyle w:val="Heading1"/>
@@ -4650,6 +4839,22 @@
     </w:p>
     <w:p>
       <w:pPr>
+        <w:pStyle w:val="Heading3"/>
+      </w:pPr>
+    </w:p>
+    <w:p>
+      <w:pPr>
+        <w:pStyle w:val="Heading3"/>
+      </w:pPr>
+      <w:r>
+        <w:t>BUGS</w:t>
+      </w:r>
+      <w:r>
+        <w:t xml:space="preserve"> and/or GAPS in KNOWLEDGE</w:t>
+      </w:r>
+    </w:p>
+    <w:p>
+      <w:pPr>
         <w:pBdr>
           <w:bottom w:val="single" w:sz="12" w:space="1" w:color="auto"/>
         </w:pBdr>
@@ -4658,9 +4863,18 @@
     </w:p>
     <w:p>
       <w:pPr>
+        <w:pBdr>
+          <w:bottom w:val="single" w:sz="12" w:space="1" w:color="auto"/>
+        </w:pBdr>
+        <w:jc w:val="both"/>
+      </w:pPr>
+    </w:p>
+    <w:p>
+      <w:pPr>
         <w:pStyle w:val="Heading2"/>
       </w:pPr>
       <w:r>
+        <w:lastRenderedPageBreak/>
         <w:t>ArcGIS Earth</w:t>
       </w:r>
     </w:p>
@@ -4684,11 +4898,7 @@
         <w:t xml:space="preserve"> is time/feature limited. </w:t>
       </w:r>
       <w:r>
-        <w:t xml:space="preserve">With the ANU licence comes </w:t>
-      </w:r>
-      <w:r>
-        <w:lastRenderedPageBreak/>
-        <w:t xml:space="preserve">an </w:t>
+        <w:t xml:space="preserve">With the ANU licence comes an </w:t>
       </w:r>
       <w:r>
         <w:t xml:space="preserve">ArcGIS </w:t>
@@ -5335,7 +5545,6 @@
         <w:rPr>
           <w:noProof/>
         </w:rPr>
-        <w:lastRenderedPageBreak/>
         <mc:AlternateContent>
           <mc:Choice Requires="wps">
             <w:drawing>
@@ -5407,7 +5616,7 @@
           </mc:Choice>
           <mc:Fallback>
             <w:pict>
-              <v:rect w14:anchorId="51CAA592" id="Rectangle 72" o:spid="_x0000_s1026" style="position:absolute;margin-left:144.05pt;margin-top:93.05pt;width:16.75pt;height:16.8pt;z-index:251683840;visibility:visible;mso-wrap-style:square;mso-width-percent:0;mso-height-percent:0;mso-wrap-distance-left:9pt;mso-wrap-distance-top:0;mso-wrap-distance-right:9pt;mso-wrap-distance-bottom:0;mso-position-horizontal:absolute;mso-position-horizontal-relative:text;mso-position-vertical:absolute;mso-position-vertical-relative:text;mso-width-percent:0;mso-height-percent:0;mso-width-relative:margin;mso-height-relative:margin;v-text-anchor:middle" o:gfxdata="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" filled="f" strokecolor="red" strokeweight="2.25pt"/>
+              <v:rect w14:anchorId="21B6D51D" id="Rectangle 72" o:spid="_x0000_s1026" style="position:absolute;margin-left:144.05pt;margin-top:93.05pt;width:16.75pt;height:16.8pt;z-index:251683840;visibility:visible;mso-wrap-style:square;mso-width-percent:0;mso-height-percent:0;mso-wrap-distance-left:9pt;mso-wrap-distance-top:0;mso-wrap-distance-right:9pt;mso-wrap-distance-bottom:0;mso-position-horizontal:absolute;mso-position-horizontal-relative:text;mso-position-vertical:absolute;mso-position-vertical-relative:text;mso-width-percent:0;mso-height-percent:0;mso-width-relative:margin;mso-height-relative:margin;v-text-anchor:middle" o:gfxdata="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" filled="f" strokecolor="red" strokeweight="2.25pt"/>
             </w:pict>
           </mc:Fallback>
         </mc:AlternateContent>
@@ -6459,7 +6668,7 @@
           </mc:Choice>
           <mc:Fallback>
             <w:pict>
-              <v:rect w14:anchorId="3C0B7B38" id="Rectangle 10" o:spid="_x0000_s1026" style="position:absolute;margin-left:15.55pt;margin-top:86.15pt;width:69.85pt;height:13.85pt;z-index:251687936;visibility:visible;mso-wrap-style:square;mso-width-percent:0;mso-height-percent:0;mso-wrap-distance-left:9pt;mso-wrap-distance-top:0;mso-wrap-distance-right:9pt;mso-wrap-distance-bottom:0;mso-position-horizontal:absolute;mso-position-horizontal-relative:text;mso-position-vertical:absolute;mso-position-vertical-relative:text;mso-width-percent:0;mso-height-percent:0;mso-width-relative:margin;mso-height-relative:margin;v-text-anchor:middle" o:gfxdata="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" filled="f" strokecolor="red" strokeweight="2.25pt"/>
+              <v:rect w14:anchorId="7CC2B550" id="Rectangle 10" o:spid="_x0000_s1026" style="position:absolute;margin-left:15.55pt;margin-top:86.15pt;width:69.85pt;height:13.85pt;z-index:251687936;visibility:visible;mso-wrap-style:square;mso-width-percent:0;mso-height-percent:0;mso-wrap-distance-left:9pt;mso-wrap-distance-top:0;mso-wrap-distance-right:9pt;mso-wrap-distance-bottom:0;mso-position-horizontal:absolute;mso-position-horizontal-relative:text;mso-position-vertical:absolute;mso-position-vertical-relative:text;mso-width-percent:0;mso-height-percent:0;mso-width-relative:margin;mso-height-relative:margin;v-text-anchor:middle" o:gfxdata="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" filled="f" strokecolor="red" strokeweight="2.25pt"/>
             </w:pict>
           </mc:Fallback>
         </mc:AlternateContent>
@@ -6645,7 +6854,7 @@
           </mc:Choice>
           <mc:Fallback>
             <w:pict>
-              <v:rect w14:anchorId="69D3073F" id="Rectangle 15" o:spid="_x0000_s1026" style="position:absolute;margin-left:299.05pt;margin-top:4.4pt;width:56.7pt;height:15.25pt;z-index:251689984;visibility:visible;mso-wrap-style:square;mso-width-percent:0;mso-height-percent:0;mso-wrap-distance-left:9pt;mso-wrap-distance-top:0;mso-wrap-distance-right:9pt;mso-wrap-distance-bottom:0;mso-position-horizontal:absolute;mso-position-horizontal-relative:text;mso-position-vertical:absolute;mso-position-vertical-relative:text;mso-width-percent:0;mso-height-percent:0;mso-width-relative:margin;mso-height-relative:margin;v-text-anchor:middle" o:gfxdata="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" filled="f" strokecolor="red" strokeweight="2.25pt"/>
+              <v:rect w14:anchorId="5287637E" id="Rectangle 15" o:spid="_x0000_s1026" style="position:absolute;margin-left:299.05pt;margin-top:4.4pt;width:56.7pt;height:15.25pt;z-index:251689984;visibility:visible;mso-wrap-style:square;mso-width-percent:0;mso-height-percent:0;mso-wrap-distance-left:9pt;mso-wrap-distance-top:0;mso-wrap-distance-right:9pt;mso-wrap-distance-bottom:0;mso-position-horizontal:absolute;mso-position-horizontal-relative:text;mso-position-vertical:absolute;mso-position-vertical-relative:text;mso-width-percent:0;mso-height-percent:0;mso-width-relative:margin;mso-height-relative:margin;v-text-anchor:middle" o:gfxdata="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" filled="f" strokecolor="red" strokeweight="2.25pt"/>
             </w:pict>
           </mc:Fallback>
         </mc:AlternateContent>
@@ -6843,7 +7052,7 @@
           </mc:Choice>
           <mc:Fallback>
             <w:pict>
-              <v:rect w14:anchorId="187267D7" id="Rectangle 24" o:spid="_x0000_s1026" style="position:absolute;margin-left:298.3pt;margin-top:2.9pt;width:56.65pt;height:15.2pt;z-index:251692032;visibility:visible;mso-wrap-style:square;mso-width-percent:0;mso-height-percent:0;mso-wrap-distance-left:9pt;mso-wrap-distance-top:0;mso-wrap-distance-right:9pt;mso-wrap-distance-bottom:0;mso-position-horizontal:absolute;mso-position-horizontal-relative:text;mso-position-vertical:absolute;mso-position-vertical-relative:text;mso-width-percent:0;mso-height-percent:0;mso-width-relative:margin;mso-height-relative:margin;v-text-anchor:middle" o:gfxdata="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" filled="f" strokecolor="red" strokeweight="2.25pt"/>
+              <v:rect w14:anchorId="1B5BAD7F" id="Rectangle 24" o:spid="_x0000_s1026" style="position:absolute;margin-left:298.3pt;margin-top:2.9pt;width:56.65pt;height:15.2pt;z-index:251692032;visibility:visible;mso-wrap-style:square;mso-width-percent:0;mso-height-percent:0;mso-wrap-distance-left:9pt;mso-wrap-distance-top:0;mso-wrap-distance-right:9pt;mso-wrap-distance-bottom:0;mso-position-horizontal:absolute;mso-position-horizontal-relative:text;mso-position-vertical:absolute;mso-position-vertical-relative:text;mso-width-percent:0;mso-height-percent:0;mso-width-relative:margin;mso-height-relative:margin;v-text-anchor:middle" o:gfxdata="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" filled="f" strokecolor="red" strokeweight="2.25pt"/>
             </w:pict>
           </mc:Fallback>
         </mc:AlternateContent>

</xml_diff>